<commit_message>
first round of editing
</commit_message>
<xml_diff>
--- a/Week1_LexicalAnalyzer/Week1_Lexer.docx
+++ b/Week1_LexicalAnalyzer/Week1_Lexer.docx
@@ -109,7 +109,37 @@
         <w:t xml:space="preserve"> (or Lex)</w:t>
       </w:r>
       <w:r>
-        <w:t xml:space="preserve"> is a component that tokenizes an input based on a language’s grammar definition. This tokenization does not contain any context and relies on an external semantic parser to perform the next layer of transformation. </w:t>
+        <w:t xml:space="preserve"> is a component that tokenizes input based on a language’s grammar definition. This tokenization does not contain any context and relies on external semantic </w:t>
+      </w:r>
+      <w:r>
+        <w:t xml:space="preserve">and logical </w:t>
+      </w:r>
+      <w:r>
+        <w:t>parser</w:t>
+      </w:r>
+      <w:r>
+        <w:t>s</w:t>
+      </w:r>
+      <w:r>
+        <w:t xml:space="preserve"> to perform </w:t>
+      </w:r>
+      <w:r>
+        <w:t>those</w:t>
+      </w:r>
+      <w:r>
+        <w:t xml:space="preserve"> </w:t>
+      </w:r>
+      <w:r>
+        <w:t xml:space="preserve">additional </w:t>
+      </w:r>
+      <w:r>
+        <w:t>transformation</w:t>
+      </w:r>
+      <w:r>
+        <w:t>s</w:t>
+      </w:r>
+      <w:r>
+        <w:t xml:space="preserve">. </w:t>
       </w:r>
     </w:p>
     <w:p>
@@ -158,13 +188,41 @@
           <w:sz w:val="20"/>
           <w:szCs w:val="20"/>
         </w:rPr>
-        <w:t>good day!</w:t>
+        <w:t>good day</w:t>
+      </w:r>
+      <w:r>
+        <w:rPr>
+          <w:rFonts w:ascii="Courier New" w:hAnsi="Courier New" w:cs="Courier New"/>
+          <w:sz w:val="20"/>
+          <w:szCs w:val="20"/>
+        </w:rPr>
+        <w:t xml:space="preserve"> cofveve</w:t>
+      </w:r>
+      <w:r>
+        <w:rPr>
+          <w:rFonts w:ascii="Courier New" w:hAnsi="Courier New" w:cs="Courier New"/>
+          <w:sz w:val="20"/>
+          <w:szCs w:val="20"/>
+        </w:rPr>
+        <w:t>!</w:t>
       </w:r>
       <w:r>
         <w:t xml:space="preserve"> and </w:t>
       </w:r>
       <w:r>
-        <w:t xml:space="preserve">return tokens </w:t>
+        <w:t xml:space="preserve">return </w:t>
+      </w:r>
+      <w:r>
+        <w:t xml:space="preserve">the </w:t>
+      </w:r>
+      <w:r>
+        <w:t>token</w:t>
+      </w:r>
+      <w:r>
+        <w:t xml:space="preserve"> stream</w:t>
+      </w:r>
+      <w:r>
+        <w:t xml:space="preserve"> </w:t>
       </w:r>
       <w:r>
         <w:rPr>
@@ -316,7 +374,23 @@
           <w:sz w:val="20"/>
           <w:szCs w:val="20"/>
         </w:rPr>
-        <w:t>}, {</w:t>
+        <w:t xml:space="preserve">}, </w:t>
+      </w:r>
+      <w:r>
+        <w:rPr>
+          <w:rFonts w:ascii="Courier New" w:hAnsi="Courier New" w:cs="Courier New"/>
+          <w:sz w:val="20"/>
+          <w:szCs w:val="20"/>
+        </w:rPr>
+        <w:t xml:space="preserve">{Word: cofveve}, </w:t>
+      </w:r>
+      <w:r>
+        <w:rPr>
+          <w:rFonts w:ascii="Courier New" w:hAnsi="Courier New" w:cs="Courier New"/>
+          <w:sz w:val="20"/>
+          <w:szCs w:val="20"/>
+        </w:rPr>
+        <w:t>{</w:t>
       </w:r>
       <w:r>
         <w:rPr>
@@ -343,7 +417,48 @@
         <w:t>}]</w:t>
       </w:r>
       <w:r>
-        <w:t xml:space="preserve">. It is not the responsibility for Lex to know that “good” is an adjective </w:t>
+        <w:t xml:space="preserve">. </w:t>
+      </w:r>
+    </w:p>
+    <w:p>
+      <w:pPr>
+        <w:ind w:firstLine="720"/>
+      </w:pPr>
+      <w:r>
+        <w:t xml:space="preserve">The </w:t>
+      </w:r>
+      <w:r>
+        <w:t xml:space="preserve">Lex </w:t>
+      </w:r>
+      <w:r>
+        <w:t xml:space="preserve">is not responsible </w:t>
+      </w:r>
+      <w:r>
+        <w:t xml:space="preserve">for understanding </w:t>
+      </w:r>
+      <w:r>
+        <w:t xml:space="preserve">that </w:t>
+      </w:r>
+      <w:r>
+        <w:t xml:space="preserve">(1) </w:t>
+      </w:r>
+      <w:r>
+        <w:t>“</w:t>
+      </w:r>
+      <w:r>
+        <w:t>good</w:t>
+      </w:r>
+      <w:r>
+        <w:t>”</w:t>
+      </w:r>
+      <w:r>
+        <w:t xml:space="preserve"> </w:t>
+      </w:r>
+      <w:r>
+        <w:t xml:space="preserve">was </w:t>
+      </w:r>
+      <w:r>
+        <w:t xml:space="preserve">an adjective </w:t>
       </w:r>
       <w:r>
         <w:t>n</w:t>
@@ -352,19 +467,58 @@
         <w:t>or</w:t>
       </w:r>
       <w:r>
-        <w:t xml:space="preserve"> the legitimacy of</w:t>
-      </w:r>
-      <w:r>
-        <w:t xml:space="preserve"> “</w:t>
+        <w:t xml:space="preserve"> </w:t>
+      </w:r>
+      <w:r>
+        <w:t xml:space="preserve">(2) </w:t>
+      </w:r>
+      <w:r>
+        <w:t>if</w:t>
+      </w:r>
+      <w:r>
+        <w:t xml:space="preserve"> </w:t>
+      </w:r>
+      <w:r>
+        <w:t xml:space="preserve"> </w:t>
+      </w:r>
+      <w:r>
+        <w:t>“</w:t>
       </w:r>
       <w:r>
         <w:t>cofveve</w:t>
       </w:r>
       <w:r>
-        <w:t xml:space="preserve">”. The </w:t>
-      </w:r>
-      <w:r>
-        <w:t xml:space="preserve">tokenization only understands that a word is a </w:t>
+        <w:t>”</w:t>
+      </w:r>
+      <w:r>
+        <w:t xml:space="preserve"> is </w:t>
+      </w:r>
+      <w:r>
+        <w:t xml:space="preserve">a </w:t>
+      </w:r>
+      <w:r>
+        <w:t>real</w:t>
+      </w:r>
+      <w:r>
+        <w:t xml:space="preserve"> word</w:t>
+      </w:r>
+      <w:r>
+        <w:t xml:space="preserve">. </w:t>
+      </w:r>
+      <w:r>
+        <w:t>It</w:t>
+      </w:r>
+      <w:r>
+        <w:t xml:space="preserve"> only </w:t>
+      </w:r>
+      <w:r>
+        <w:t xml:space="preserve">knows to emit a Word token when </w:t>
+      </w:r>
+      <w:r>
+        <w:t xml:space="preserve">the reader sees </w:t>
+      </w:r>
+      <w:r>
+        <w:t xml:space="preserve">a continuous </w:t>
       </w:r>
       <w:r>
         <w:t xml:space="preserve">series of </w:t>
@@ -375,25 +529,54 @@
       <w:r>
         <w:t>characters.</w:t>
       </w:r>
+      <w:r>
+        <w:t xml:space="preserve"> </w:t>
+      </w:r>
     </w:p>
     <w:p>
       <w:pPr>
         <w:ind w:firstLine="720"/>
       </w:pPr>
       <w:r>
-        <w:t xml:space="preserve">Having a clear separation of these responsibilities allows for more specialized layers to operate on high-level token instead of raw characters. A consuming layer that looks for common phrases and </w:t>
-      </w:r>
-      <w:r>
-        <w:t xml:space="preserve">can </w:t>
-      </w:r>
-      <w:r>
-        <w:t xml:space="preserve">reduce </w:t>
-      </w:r>
-      <w:r>
-        <w:t xml:space="preserve">the </w:t>
-      </w:r>
-      <w:r>
-        <w:t xml:space="preserve">tokens </w:t>
+        <w:t xml:space="preserve">It is the responsibility of more specialized layers to derive semantic and logical insights from the token stream. This separation of duties improves the design efficiency </w:t>
+      </w:r>
+      <w:r>
+        <w:t xml:space="preserve">as later layers can </w:t>
+      </w:r>
+      <w:r>
+        <w:t>combin</w:t>
+      </w:r>
+      <w:r>
+        <w:t>e</w:t>
+      </w:r>
+      <w:r>
+        <w:t xml:space="preserve"> </w:t>
+      </w:r>
+      <w:r>
+        <w:t>multiple generalized tokens</w:t>
+      </w:r>
+      <w:r>
+        <w:t xml:space="preserve"> into </w:t>
+      </w:r>
+      <w:r>
+        <w:t>more specialized units</w:t>
+      </w:r>
+      <w:r>
+        <w:t xml:space="preserve">. </w:t>
+      </w:r>
+    </w:p>
+    <w:p>
+      <w:pPr>
+        <w:ind w:firstLine="720"/>
+      </w:pPr>
+      <w:r>
+        <w:t xml:space="preserve">For example, our document parser might want to optimize common phrases into a single token. </w:t>
+      </w:r>
+      <w:r>
+        <w:t>It</w:t>
+      </w:r>
+      <w:r>
+        <w:t xml:space="preserve"> would be easier to reduce the tokens </w:t>
       </w:r>
       <w:r>
         <w:rPr>
@@ -439,92 +622,115 @@
         <w:t>[{Phrase: good day}]</w:t>
       </w:r>
       <w:r>
+        <w:rPr>
+          <w:rFonts w:ascii="Courier New" w:hAnsi="Courier New" w:cs="Courier New"/>
+          <w:sz w:val="20"/>
+          <w:szCs w:val="20"/>
+        </w:rPr>
+        <w:t xml:space="preserve"> </w:t>
+      </w:r>
+      <w:r>
+        <w:t>than the deriving meaning from</w:t>
+      </w:r>
+      <w:r>
+        <w:t xml:space="preserve"> the raw </w:t>
+      </w:r>
+      <w:r>
+        <w:t>8</w:t>
+      </w:r>
+      <w:r>
+        <w:t>-</w:t>
+      </w:r>
+      <w:r>
+        <w:t>characters</w:t>
+      </w:r>
+      <w:r>
+        <w:t xml:space="preserve"> </w:t>
+      </w:r>
+      <w:r>
+        <w:rPr>
+          <w:rFonts w:ascii="Courier New" w:hAnsi="Courier New" w:cs="Courier New"/>
+          <w:sz w:val="20"/>
+          <w:szCs w:val="20"/>
+        </w:rPr>
+        <w:t>good day</w:t>
+      </w:r>
+      <w:r>
+        <w:t xml:space="preserve"> . </w:t>
+      </w:r>
+      <w:r>
+        <w:t>Consider the subtle differences between</w:t>
+      </w:r>
+      <w:r>
+        <w:t xml:space="preserve"> text fragments</w:t>
+      </w:r>
+      <w:r>
+        <w:t xml:space="preserve"> </w:t>
+      </w:r>
+      <w:r>
+        <w:rPr>
+          <w:rFonts w:ascii="Courier New" w:hAnsi="Courier New" w:cs="Courier New"/>
+          <w:sz w:val="20"/>
+          <w:szCs w:val="20"/>
+        </w:rPr>
+        <w:t>she shouted “G</w:t>
+      </w:r>
+      <w:r>
+        <w:rPr>
+          <w:rFonts w:ascii="Courier New" w:hAnsi="Courier New" w:cs="Courier New"/>
+          <w:sz w:val="20"/>
+          <w:szCs w:val="20"/>
+        </w:rPr>
+        <w:t>ood! Day</w:t>
+      </w:r>
+      <w:r>
+        <w:rPr>
+          <w:rFonts w:ascii="Courier New" w:hAnsi="Courier New" w:cs="Courier New"/>
+          <w:sz w:val="20"/>
+          <w:szCs w:val="20"/>
+        </w:rPr>
+        <w:t>!”</w:t>
+      </w:r>
+      <w:r>
+        <w:t xml:space="preserve"> </w:t>
+      </w:r>
+      <w:r>
+        <w:t xml:space="preserve">and </w:t>
+      </w:r>
+      <w:r>
+        <w:t xml:space="preserve">… </w:t>
+      </w:r>
+      <w:r>
+        <w:rPr>
+          <w:rFonts w:ascii="Courier New" w:hAnsi="Courier New" w:cs="Courier New"/>
+          <w:sz w:val="20"/>
+          <w:szCs w:val="20"/>
+        </w:rPr>
+        <w:t>Good! Day or night he…</w:t>
+      </w:r>
+      <w:r>
+        <w:t xml:space="preserve"> The first </w:t>
+      </w:r>
+      <w:r>
+        <w:t>match</w:t>
+      </w:r>
+      <w:r>
+        <w:t>es</w:t>
+      </w:r>
+      <w:r>
+        <w:t xml:space="preserve"> with superficial punctuation while the </w:t>
+      </w:r>
+      <w:r>
+        <w:t xml:space="preserve">second cannot match as it spans </w:t>
+      </w:r>
+      <w:r>
+        <w:t>sentences</w:t>
+      </w:r>
+      <w:r>
         <w:t>.</w:t>
       </w:r>
       <w:r>
         <w:t xml:space="preserve"> </w:t>
-      </w:r>
-    </w:p>
-    <w:p>
-      <w:pPr>
-        <w:ind w:firstLine="720"/>
-      </w:pPr>
-      <w:r>
-        <w:t>T</w:t>
-      </w:r>
-      <w:r>
-        <w:t xml:space="preserve">he </w:t>
-      </w:r>
-      <w:r>
-        <w:t xml:space="preserve">complexity </w:t>
-      </w:r>
-      <w:r>
-        <w:t>required to reduce</w:t>
-      </w:r>
-      <w:r>
-        <w:t xml:space="preserve"> these</w:t>
-      </w:r>
-      <w:r>
-        <w:t xml:space="preserve"> 2 tokens is significantly less than the </w:t>
-      </w:r>
-      <w:r>
-        <w:t xml:space="preserve">deriving meaning from 8 raw characters. If the logic was placed inside of the Lex, then it would quickly become unmaintainable due to the number of possible combinations. </w:t>
-      </w:r>
-      <w:r>
-        <w:t xml:space="preserve">Consider the subtle differences between </w:t>
-      </w:r>
-      <w:r>
-        <w:rPr>
-          <w:rFonts w:ascii="Courier New" w:hAnsi="Courier New" w:cs="Courier New"/>
-          <w:sz w:val="20"/>
-          <w:szCs w:val="20"/>
-        </w:rPr>
-        <w:t>she shouted “G</w:t>
-      </w:r>
-      <w:r>
-        <w:rPr>
-          <w:rFonts w:ascii="Courier New" w:hAnsi="Courier New" w:cs="Courier New"/>
-          <w:sz w:val="20"/>
-          <w:szCs w:val="20"/>
-        </w:rPr>
-        <w:t>ood! Day</w:t>
-      </w:r>
-      <w:r>
-        <w:rPr>
-          <w:rFonts w:ascii="Courier New" w:hAnsi="Courier New" w:cs="Courier New"/>
-          <w:sz w:val="20"/>
-          <w:szCs w:val="20"/>
-        </w:rPr>
-        <w:t>!”</w:t>
-      </w:r>
-      <w:r>
-        <w:t xml:space="preserve"> </w:t>
-      </w:r>
-      <w:r>
-        <w:t xml:space="preserve">and </w:t>
-      </w:r>
-      <w:r>
-        <w:t xml:space="preserve">… </w:t>
-      </w:r>
-      <w:r>
-        <w:rPr>
-          <w:rFonts w:ascii="Courier New" w:hAnsi="Courier New" w:cs="Courier New"/>
-          <w:sz w:val="20"/>
-          <w:szCs w:val="20"/>
-        </w:rPr>
-        <w:t>Good! Day or night he…</w:t>
-      </w:r>
-      <w:r>
-        <w:t xml:space="preserve">. The first </w:t>
-      </w:r>
-      <w:r>
-        <w:t>is match with superficial punctuation while the second spans different sentences</w:t>
-      </w:r>
-      <w:r>
-        <w:t>.</w:t>
-      </w:r>
-      <w:r>
-        <w:t xml:space="preserve"> Yet both are the exact same 8-character sequence.</w:t>
       </w:r>
     </w:p>
     <w:p>
@@ -550,13 +756,31 @@
     <w:p>
       <w:r>
         <w:tab/>
-        <w:t xml:space="preserve">Semantic parsing attempts to go one step further and provide structural information about the token set. Perhaps the English Lex is </w:t>
-      </w:r>
-      <w:r>
-        <w:t xml:space="preserve">modified to </w:t>
-      </w:r>
-      <w:r>
-        <w:t xml:space="preserve">return a tree of paragraphs, sentences, </w:t>
+        <w:t xml:space="preserve">Semantic parsing attempts to go one step further </w:t>
+      </w:r>
+      <w:r>
+        <w:t xml:space="preserve">than tokenization </w:t>
+      </w:r>
+      <w:r>
+        <w:t xml:space="preserve">and provide structural information. Perhaps </w:t>
+      </w:r>
+      <w:r>
+        <w:t xml:space="preserve">a layer is added to </w:t>
+      </w:r>
+      <w:r>
+        <w:t>return a</w:t>
+      </w:r>
+      <w:r>
+        <w:t>n Abstract Syntax Tree (AST)</w:t>
+      </w:r>
+      <w:r>
+        <w:t xml:space="preserve"> </w:t>
+      </w:r>
+      <w:r>
+        <w:t xml:space="preserve">with nodes representing </w:t>
+      </w:r>
+      <w:r>
+        <w:t xml:space="preserve">paragraphs, sentences, </w:t>
       </w:r>
       <w:r>
         <w:t xml:space="preserve">and </w:t>
@@ -565,10 +789,39 @@
         <w:t xml:space="preserve">words. </w:t>
       </w:r>
       <w:r>
-        <w:t xml:space="preserve">This handles the scenario where our words spanned phrases and need to be inspected as separate isolated units. Within the tree light contextual information can be derived such as nouns, verbs, and adjectives but </w:t>
-      </w:r>
-      <w:r>
-        <w:t xml:space="preserve">there is no logical analysis yet. </w:t>
+        <w:t xml:space="preserve">Understanding where a sentence begins and ends makes the phrase optimizer easier to implement and avoids the spanning sentence scenario. </w:t>
+      </w:r>
+    </w:p>
+    <w:p>
+      <w:r>
+        <w:tab/>
+        <w:t xml:space="preserve">The semantic layer is responsible for finding structure and proposing one or more potential versions of the tree. It is not until </w:t>
+      </w:r>
+      <w:r>
+        <w:t xml:space="preserve">the </w:t>
+      </w:r>
+      <w:r>
+        <w:t xml:space="preserve">logical parsing </w:t>
+      </w:r>
+      <w:r>
+        <w:t xml:space="preserve">layer </w:t>
+      </w:r>
+      <w:r>
+        <w:t xml:space="preserve">takes place that </w:t>
+      </w:r>
+      <w:r>
+        <w:t>(1) contextual sensitive decisions and (2) final ambiguity can be reasoned</w:t>
+      </w:r>
+      <w:r>
+        <w:t xml:space="preserve">.  </w:t>
+      </w:r>
+    </w:p>
+    <w:p>
+      <w:pPr>
+        <w:pStyle w:val="Heading2"/>
+      </w:pPr>
+      <w:r>
+        <w:t>Logical Parsing</w:t>
       </w:r>
     </w:p>
     <w:p>
@@ -576,10 +829,13 @@
         <w:ind w:firstLine="720"/>
       </w:pPr>
       <w:r>
-        <w:t xml:space="preserve">An example within the tree might be the extracted </w:t>
-      </w:r>
-      <w:r>
-        <w:t>segment</w:t>
+        <w:t xml:space="preserve">First consider the </w:t>
+      </w:r>
+      <w:r>
+        <w:t xml:space="preserve">extracted </w:t>
+      </w:r>
+      <w:r>
+        <w:t>fragment</w:t>
       </w:r>
       <w:r>
         <w:t xml:space="preserve"> </w:t>
@@ -590,17 +846,6 @@
           <w:sz w:val="20"/>
           <w:szCs w:val="20"/>
         </w:rPr>
-        <w:t>… useful as a soccer bat</w:t>
-      </w:r>
-      <w:r>
-        <w:t xml:space="preserve"> versus </w:t>
-      </w:r>
-      <w:r>
-        <w:rPr>
-          <w:rFonts w:ascii="Courier New" w:hAnsi="Courier New" w:cs="Courier New"/>
-          <w:sz w:val="20"/>
-          <w:szCs w:val="20"/>
-        </w:rPr>
         <w:t xml:space="preserve">… useful as a </w:t>
       </w:r>
       <w:r>
@@ -620,6 +865,39 @@
         <w:t xml:space="preserve"> bat</w:t>
       </w:r>
       <w:r>
+        <w:t xml:space="preserve"> </w:t>
+      </w:r>
+      <w:r>
+        <w:t>and</w:t>
+      </w:r>
+      <w:r>
+        <w:t xml:space="preserve"> </w:t>
+      </w:r>
+      <w:r>
+        <w:rPr>
+          <w:rFonts w:ascii="Courier New" w:hAnsi="Courier New" w:cs="Courier New"/>
+          <w:sz w:val="20"/>
+          <w:szCs w:val="20"/>
+        </w:rPr>
+        <w:t xml:space="preserve">… useful as a </w:t>
+      </w:r>
+      <w:r>
+        <w:rPr>
+          <w:rFonts w:ascii="Courier New" w:hAnsi="Courier New" w:cs="Courier New"/>
+          <w:sz w:val="20"/>
+          <w:szCs w:val="20"/>
+        </w:rPr>
+        <w:t>soccer</w:t>
+      </w:r>
+      <w:r>
+        <w:rPr>
+          <w:rFonts w:ascii="Courier New" w:hAnsi="Courier New" w:cs="Courier New"/>
+          <w:sz w:val="20"/>
+          <w:szCs w:val="20"/>
+        </w:rPr>
+        <w:t xml:space="preserve"> bat</w:t>
+      </w:r>
+      <w:r>
         <w:rPr>
           <w:rFonts w:ascii="Courier New" w:hAnsi="Courier New" w:cs="Courier New"/>
           <w:sz w:val="20"/>
@@ -631,21 +909,22 @@
         <w:t xml:space="preserve"> Both are semantically </w:t>
       </w:r>
       <w:r>
-        <w:t>valid statements with soccer and baseball belonging to the same category and used as adjectives. The term bat could be replaced with ball and again both stay valid statements. However, there is no such thing as a ‘soccer bat’ a detail only logical parsing could discover.</w:t>
-      </w:r>
-    </w:p>
-    <w:p>
-      <w:pPr>
-        <w:pStyle w:val="Heading2"/>
-      </w:pPr>
-      <w:r>
-        <w:t>Logical Parsing</w:t>
-      </w:r>
-    </w:p>
-    <w:p>
-      <w:r>
-        <w:tab/>
-        <w:t>After the semantical parsing the logical parser can review the document structure, called an Abstract Syntax Tree (AST). Within the AST there can be branches that do not make logical sense or are ambiguous.</w:t>
+        <w:t xml:space="preserve">valid statements with soccer and baseball </w:t>
+      </w:r>
+      <w:r>
+        <w:t xml:space="preserve">specialized </w:t>
+      </w:r>
+      <w:r>
+        <w:t>sports.</w:t>
+      </w:r>
+      <w:r>
+        <w:t xml:space="preserve"> However, there is no such thing as a ‘soccer bat’ a detail </w:t>
+      </w:r>
+      <w:r>
+        <w:t xml:space="preserve">not discoverable until </w:t>
+      </w:r>
+      <w:r>
+        <w:t>logical parsing.</w:t>
       </w:r>
     </w:p>
     <w:p>
@@ -653,7 +932,13 @@
         <w:ind w:firstLine="720"/>
       </w:pPr>
       <w:r>
-        <w:t xml:space="preserve"> Consider the definition </w:t>
+        <w:t>Then</w:t>
+      </w:r>
+      <w:r>
+        <w:t xml:space="preserve"> </w:t>
+      </w:r>
+      <w:r>
+        <w:t xml:space="preserve">consider the definition </w:t>
       </w:r>
       <w:r>
         <w:rPr>
@@ -699,13 +984,19 @@
         <w:t xml:space="preserve">. </w:t>
       </w:r>
       <w:r>
-        <w:t xml:space="preserve">This valid class </w:t>
-      </w:r>
-      <w:r>
-        <w:t xml:space="preserve">called </w:t>
-      </w:r>
-      <w:r>
-        <w:t xml:space="preserve">foo with </w:t>
+        <w:t xml:space="preserve">This class </w:t>
+      </w:r>
+      <w:r>
+        <w:t>‘</w:t>
+      </w:r>
+      <w:r>
+        <w:t>foo</w:t>
+      </w:r>
+      <w:r>
+        <w:t>’</w:t>
+      </w:r>
+      <w:r>
+        <w:t xml:space="preserve"> </w:t>
       </w:r>
       <w:r>
         <w:t xml:space="preserve">has a </w:t>
@@ -720,7 +1011,31 @@
         <w:t xml:space="preserve">named foo. </w:t>
       </w:r>
       <w:r>
-        <w:t>The semantic parser might be able to determine that foo is an identifier but what does it point too? The answer is very contextually sensitive and rich context is only available starting at this layer.</w:t>
+        <w:t xml:space="preserve">The semantic parser might be able to determine that </w:t>
+      </w:r>
+      <w:r>
+        <w:t>‘</w:t>
+      </w:r>
+      <w:r>
+        <w:t>foo</w:t>
+      </w:r>
+      <w:r>
+        <w:t>’</w:t>
+      </w:r>
+      <w:r>
+        <w:t xml:space="preserve"> is an identifier but what does it point too? Th</w:t>
+      </w:r>
+      <w:r>
+        <w:t>at</w:t>
+      </w:r>
+      <w:r>
+        <w:t xml:space="preserve"> answer is very contextually sensitive and </w:t>
+      </w:r>
+      <w:r>
+        <w:t>cannot be reliably answered until the logical parsing layer</w:t>
+      </w:r>
+      <w:r>
+        <w:t>.</w:t>
       </w:r>
     </w:p>
     <w:p>
@@ -754,7 +1069,13 @@
         <w:t xml:space="preserve"> is a standardized method for describing </w:t>
       </w:r>
       <w:r>
-        <w:t xml:space="preserve">Lex tokens and their permitted sequence. </w:t>
+        <w:t xml:space="preserve">tokens and their </w:t>
+      </w:r>
+      <w:r>
+        <w:t xml:space="preserve">expected </w:t>
+      </w:r>
+      <w:r>
+        <w:t xml:space="preserve">sequence. </w:t>
       </w:r>
       <w:r>
         <w:t>A traditional for-loop might be represented in BNF as figure 1.</w:t>
@@ -785,7 +1106,13 @@
         <w:t>regular expressions</w:t>
       </w:r>
       <w:r>
-        <w:t xml:space="preserve"> that must match for the token to be considered present.</w:t>
+        <w:t xml:space="preserve"> that </w:t>
+      </w:r>
+      <w:r>
+        <w:t>can stand for its presence</w:t>
+      </w:r>
+      <w:r>
+        <w:t>.</w:t>
       </w:r>
       <w:r>
         <w:t xml:space="preserve"> </w:t>
@@ -831,6 +1158,8 @@
       <w:r>
         <w:t>statement types and promotes better consistency across the language.</w:t>
       </w:r>
+      <w:bookmarkStart w:id="0" w:name="_GoBack"/>
+      <w:bookmarkEnd w:id="0"/>
     </w:p>
     <w:p>
       <w:pPr>
@@ -930,10 +1259,7 @@
         <w:t>: For-Loop</w:t>
       </w:r>
     </w:p>
-    <w:p>
-      <w:bookmarkStart w:id="0" w:name="_GoBack"/>
-      <w:bookmarkEnd w:id="0"/>
-    </w:p>
+    <w:p/>
     <w:sectPr>
       <w:headerReference w:type="default" r:id="rId9"/>
       <w:pgSz w:w="12240" w:h="15840"/>
@@ -1652,7 +1978,6 @@
   <w:style w:type="character" w:default="1" w:styleId="DefaultParagraphFont">
     <w:name w:val="Default Paragraph Font"/>
     <w:uiPriority w:val="1"/>
-    <w:semiHidden/>
     <w:unhideWhenUsed/>
   </w:style>
   <w:style w:type="table" w:default="1" w:styleId="TableNormal">
@@ -2089,7 +2414,7 @@
 </file>
 
 <file path=customXml/itemProps1.xml><?xml version="1.0" encoding="utf-8"?>
-<ds:datastoreItem xmlns:ds="http://schemas.openxmlformats.org/officeDocument/2006/customXml" ds:itemID="{27C8BDCF-0529-4A46-BBB5-4E931C10DDAD}">
+<ds:datastoreItem xmlns:ds="http://schemas.openxmlformats.org/officeDocument/2006/customXml" ds:itemID="{BD328327-D44E-4C09-A102-2C101A214DF7}">
   <ds:schemaRefs>
     <ds:schemaRef ds:uri="http://schemas.openxmlformats.org/officeDocument/2006/bibliography"/>
   </ds:schemaRefs>

</xml_diff>

<commit_message>
Edits from printed paper
</commit_message>
<xml_diff>
--- a/Week1_LexicalAnalyzer/Week1_Lexer.docx
+++ b/Week1_LexicalAnalyzer/Week1_Lexer.docx
@@ -765,7 +765,16 @@
         <w:t xml:space="preserve">and provide structural information. Perhaps </w:t>
       </w:r>
       <w:r>
-        <w:t xml:space="preserve">a layer is added to </w:t>
+        <w:t>a layer is added to</w:t>
+      </w:r>
+      <w:r>
+        <w:t xml:space="preserve"> the parser chain</w:t>
+      </w:r>
+      <w:r>
+        <w:t xml:space="preserve"> to</w:t>
+      </w:r>
+      <w:r>
+        <w:t xml:space="preserve"> </w:t>
       </w:r>
       <w:r>
         <w:t>return a</w:t>
@@ -1156,10 +1165,13 @@
         <w:t xml:space="preserve">’s compiler. This reduces the complexity for adding new </w:t>
       </w:r>
       <w:r>
-        <w:t>statement types and promotes better consistency across the language.</w:t>
+        <w:t xml:space="preserve">statement types and promotes better </w:t>
       </w:r>
       <w:bookmarkStart w:id="0" w:name="_GoBack"/>
       <w:bookmarkEnd w:id="0"/>
+      <w:r>
+        <w:t>consistency across the language.</w:t>
+      </w:r>
     </w:p>
     <w:p>
       <w:pPr>
@@ -2414,7 +2426,7 @@
 </file>
 
 <file path=customXml/itemProps1.xml><?xml version="1.0" encoding="utf-8"?>
-<ds:datastoreItem xmlns:ds="http://schemas.openxmlformats.org/officeDocument/2006/customXml" ds:itemID="{BD328327-D44E-4C09-A102-2C101A214DF7}">
+<ds:datastoreItem xmlns:ds="http://schemas.openxmlformats.org/officeDocument/2006/customXml" ds:itemID="{B5B19F44-981A-4218-969E-797D5FFA9D00}">
   <ds:schemaRefs>
     <ds:schemaRef ds:uri="http://schemas.openxmlformats.org/officeDocument/2006/bibliography"/>
   </ds:schemaRefs>

</xml_diff>

<commit_message>
Wrong Classname on title page
</commit_message>
<xml_diff>
--- a/Week1_LexicalAnalyzer/Week1_Lexer.docx
+++ b/Week1_LexicalAnalyzer/Week1_Lexer.docx
@@ -70,8 +70,19 @@
         <w:jc w:val="center"/>
       </w:pPr>
       <w:r>
-        <w:t>TIM-8101: Principals of Computer Science</w:t>
-      </w:r>
+        <w:t>TIM-81</w:t>
+      </w:r>
+      <w:r>
+        <w:t>10</w:t>
+      </w:r>
+      <w:r>
+        <w:t xml:space="preserve">: </w:t>
+      </w:r>
+      <w:r>
+        <w:t>Programming Languages and Algorithms</w:t>
+      </w:r>
+      <w:bookmarkStart w:id="0" w:name="_GoBack"/>
+      <w:bookmarkEnd w:id="0"/>
     </w:p>
     <w:p>
       <w:pPr>
@@ -147,10 +158,7 @@
         <w:pStyle w:val="Heading2"/>
       </w:pPr>
       <w:r>
-        <w:t>Example</w:t>
-      </w:r>
-      <w:r>
-        <w:t xml:space="preserve">: </w:t>
+        <w:t xml:space="preserve">Example: </w:t>
       </w:r>
       <w:r>
         <w:t>English</w:t>
@@ -584,31 +592,7 @@
           <w:sz w:val="20"/>
           <w:szCs w:val="20"/>
         </w:rPr>
-        <w:t>[{</w:t>
-      </w:r>
-      <w:r>
-        <w:rPr>
-          <w:rFonts w:ascii="Courier New" w:hAnsi="Courier New" w:cs="Courier New"/>
-          <w:sz w:val="20"/>
-          <w:szCs w:val="20"/>
-        </w:rPr>
-        <w:t>Word</w:t>
-      </w:r>
-      <w:r>
-        <w:rPr>
-          <w:rFonts w:ascii="Courier New" w:hAnsi="Courier New" w:cs="Courier New"/>
-          <w:sz w:val="20"/>
-          <w:szCs w:val="20"/>
-        </w:rPr>
-        <w:t>: good}, {Word: day}</w:t>
-      </w:r>
-      <w:r>
-        <w:rPr>
-          <w:rFonts w:ascii="Courier New" w:hAnsi="Courier New" w:cs="Courier New"/>
-          <w:sz w:val="20"/>
-          <w:szCs w:val="20"/>
-        </w:rPr>
-        <w:t>]</w:t>
+        <w:t>[{Word: good}, {Word: day}]</w:t>
       </w:r>
       <w:r>
         <w:t xml:space="preserve"> into </w:t>
@@ -630,22 +614,7 @@
         <w:t xml:space="preserve"> </w:t>
       </w:r>
       <w:r>
-        <w:t>than the deriving meaning from</w:t>
-      </w:r>
-      <w:r>
-        <w:t xml:space="preserve"> the raw </w:t>
-      </w:r>
-      <w:r>
-        <w:t>8</w:t>
-      </w:r>
-      <w:r>
-        <w:t>-</w:t>
-      </w:r>
-      <w:r>
-        <w:t>characters</w:t>
-      </w:r>
-      <w:r>
-        <w:t xml:space="preserve"> </w:t>
+        <w:t xml:space="preserve">than the deriving meaning from the raw 8-characters </w:t>
       </w:r>
       <w:r>
         <w:rPr>
@@ -1165,12 +1134,7 @@
         <w:t xml:space="preserve">’s compiler. This reduces the complexity for adding new </w:t>
       </w:r>
       <w:r>
-        <w:t xml:space="preserve">statement types and promotes better </w:t>
-      </w:r>
-      <w:bookmarkStart w:id="0" w:name="_GoBack"/>
-      <w:bookmarkEnd w:id="0"/>
-      <w:r>
-        <w:t>consistency across the language.</w:t>
+        <w:t>statement types and promotes better consistency across the language.</w:t>
       </w:r>
     </w:p>
     <w:p>
@@ -1990,6 +1954,7 @@
   <w:style w:type="character" w:default="1" w:styleId="DefaultParagraphFont">
     <w:name w:val="Default Paragraph Font"/>
     <w:uiPriority w:val="1"/>
+    <w:semiHidden/>
     <w:unhideWhenUsed/>
   </w:style>
   <w:style w:type="table" w:default="1" w:styleId="TableNormal">
@@ -2426,7 +2391,7 @@
 </file>
 
 <file path=customXml/itemProps1.xml><?xml version="1.0" encoding="utf-8"?>
-<ds:datastoreItem xmlns:ds="http://schemas.openxmlformats.org/officeDocument/2006/customXml" ds:itemID="{B5B19F44-981A-4218-969E-797D5FFA9D00}">
+<ds:datastoreItem xmlns:ds="http://schemas.openxmlformats.org/officeDocument/2006/customXml" ds:itemID="{AF4ABFCC-BAED-4BC5-A18E-7862D735ABB2}">
   <ds:schemaRefs>
     <ds:schemaRef ds:uri="http://schemas.openxmlformats.org/officeDocument/2006/bibliography"/>
   </ds:schemaRefs>

</xml_diff>